<commit_message>
Schedule Cross Tab Page
</commit_message>
<xml_diff>
--- a/Front End Project Log.docx
+++ b/Front End Project Log.docx
@@ -28,15 +28,7 @@
         </w:numPr>
       </w:pPr>
       <w:r>
-        <w:t xml:space="preserve">Type an object from another </w:t>
-      </w:r>
-      <w:proofErr w:type="gramStart"/>
-      <w:r>
-        <w:t>objects</w:t>
-      </w:r>
-      <w:proofErr w:type="gramEnd"/>
-      <w:r>
-        <w:t xml:space="preserve"> keys.</w:t>
+        <w:t>Type an object from another objects keys.</w:t>
       </w:r>
     </w:p>
     <w:p>
@@ -55,6 +47,23 @@
     <w:p>
       <w:r>
         <w:t xml:space="preserve">Working with arrays of Object. Need to add an id field to the array to work with sort filter etc. </w:t>
+      </w:r>
+    </w:p>
+    <w:p/>
+    <w:p>
+      <w:r>
+        <w:t xml:space="preserve">Error Handleing. </w:t>
+      </w:r>
+    </w:p>
+    <w:p>
+      <w:r>
+        <w:t xml:space="preserve">If you are calling an asynchronous function inside a synchronous function you need to use the .catch() style of error handling putting inside of a try{} catch{} will not work. </w:t>
+      </w:r>
+    </w:p>
+    <w:p/>
+    <w:p>
+      <w:r>
+        <w:t xml:space="preserve">Planning: Find what is the same about your pages and break that into smaller components. The end result should have the ability to set page specifc logic in the top parent with the components working together, but being able to be used interchangeably. </w:t>
       </w:r>
     </w:p>
     <w:sectPr>

</xml_diff>